<commit_message>
Plan de Proyecto Versión 0.1 - 2015/05/26
</commit_message>
<xml_diff>
--- a/CMMI-Nivel-2/PP-PMC/PPRO_0.1_2015_Plan_de_Proyecto_PP-PMC.docx
+++ b/CMMI-Nivel-2/PP-PMC/PPRO_0.1_2015_Plan_de_Proyecto_PP-PMC.docx
@@ -207,7 +207,6 @@
                 <w:dataBinding w:prefixMappings="xmlns:ns0='http://schemas.openxmlformats.org/package/2006/metadata/core-properties' xmlns:ns1='http://purl.org/dc/elements/1.1/'" w:xpath="/ns0:coreProperties[1]/ns1:title[1]" w:storeItemID="{6C3C8BC8-F283-45AE-878A-BAB7291924A1}"/>
                 <w:text/>
               </w:sdtPr>
-              <w:sdtEndPr/>
               <w:sdtContent>
                 <w:tc>
                   <w:tcPr>
@@ -265,7 +264,6 @@
                 <w:dataBinding w:prefixMappings="xmlns:ns0='http://schemas.openxmlformats.org/package/2006/metadata/core-properties' xmlns:ns1='http://purl.org/dc/elements/1.1/'" w:xpath="/ns0:coreProperties[1]/ns1:subject[1]" w:storeItemID="{6C3C8BC8-F283-45AE-878A-BAB7291924A1}"/>
                 <w:text/>
               </w:sdtPr>
-              <w:sdtEndPr/>
               <w:sdtContent>
                 <w:tc>
                   <w:tcPr>
@@ -549,7 +547,6 @@
                   <w:calendar w:val="gregorian"/>
                 </w:date>
               </w:sdtPr>
-              <w:sdtEndPr/>
               <w:sdtContent>
                 <w:tc>
                   <w:tcPr>
@@ -623,12 +620,14 @@
                     <w:b/>
                   </w:rPr>
                 </w:pPr>
+                <w:proofErr w:type="spellStart"/>
                 <w:r>
                   <w:rPr>
                     <w:b/>
                   </w:rPr>
                   <w:t>Item</w:t>
                 </w:r>
+                <w:proofErr w:type="spellEnd"/>
               </w:p>
             </w:tc>
             <w:tc>
@@ -802,8 +801,6 @@
                 <w:r>
                   <w:t>6</w:t>
                 </w:r>
-                <w:bookmarkStart w:id="0" w:name="_GoBack"/>
-                <w:bookmarkEnd w:id="0"/>
                 <w:r>
                   <w:t>/0</w:t>
                 </w:r>
@@ -825,8 +822,13 @@
                   <w:jc w:val="center"/>
                 </w:pPr>
                 <w:r>
-                  <w:t>Christian Benites</w:t>
+                  <w:t xml:space="preserve">Christian </w:t>
                 </w:r>
+                <w:proofErr w:type="spellStart"/>
+                <w:r>
+                  <w:t>Benites</w:t>
+                </w:r>
+                <w:proofErr w:type="spellEnd"/>
               </w:p>
             </w:tc>
             <w:tc>
@@ -861,8 +863,13 @@
                   <w:jc w:val="center"/>
                 </w:pPr>
                 <w:r>
-                  <w:t>Manuel Saenz</w:t>
+                  <w:t xml:space="preserve">Manuel </w:t>
                 </w:r>
+                <w:proofErr w:type="spellStart"/>
+                <w:r>
+                  <w:t>Saenz</w:t>
+                </w:r>
+                <w:proofErr w:type="spellEnd"/>
               </w:p>
             </w:tc>
           </w:tr>
@@ -1540,9 +1547,19 @@
       <w:r>
         <w:t xml:space="preserve">ROLES Y FUNCIONES DE </w:t>
       </w:r>
-      <w:r>
-        <w:t>Code Labs</w:t>
-      </w:r>
+      <w:proofErr w:type="spellStart"/>
+      <w:r>
+        <w:t>Code</w:t>
+      </w:r>
+      <w:proofErr w:type="spellEnd"/>
+      <w:r>
+        <w:t xml:space="preserve"> </w:t>
+      </w:r>
+      <w:proofErr w:type="spellStart"/>
+      <w:r>
+        <w:t>Labs</w:t>
+      </w:r>
+      <w:proofErr w:type="spellEnd"/>
     </w:p>
     <w:p>
       <w:pPr>
@@ -2263,9 +2280,19 @@
       <w:r>
         <w:t xml:space="preserve">y </w:t>
       </w:r>
-      <w:r>
-        <w:t>Code Labs</w:t>
-      </w:r>
+      <w:proofErr w:type="spellStart"/>
+      <w:r>
+        <w:t>Code</w:t>
+      </w:r>
+      <w:proofErr w:type="spellEnd"/>
+      <w:r>
+        <w:t xml:space="preserve"> </w:t>
+      </w:r>
+      <w:proofErr w:type="spellStart"/>
+      <w:r>
+        <w:t>Labs</w:t>
+      </w:r>
+      <w:proofErr w:type="spellEnd"/>
       <w:r>
         <w:t xml:space="preserve">, </w:t>
       </w:r>
@@ -2309,7 +2336,15 @@
         <w:t>Líder Usuario</w:t>
       </w:r>
       <w:r>
-        <w:t xml:space="preserve"> (Manuel Saenz)</w:t>
+        <w:t xml:space="preserve"> (Manuel </w:t>
+      </w:r>
+      <w:proofErr w:type="spellStart"/>
+      <w:r>
+        <w:t>Saenz</w:t>
+      </w:r>
+      <w:proofErr w:type="spellEnd"/>
+      <w:r>
+        <w:t>)</w:t>
       </w:r>
     </w:p>
     <w:p>
@@ -2475,7 +2510,31 @@
               <w:t>i</w:t>
             </w:r>
             <w:r>
-              <w:t>nglés: “Work Breakdown Structure” con que se identifica a la Estructura de División del Trabajo (EDT) de alto nivel, para estimar el alcance del proyecto.</w:t>
+              <w:t>nglés: “</w:t>
+            </w:r>
+            <w:proofErr w:type="spellStart"/>
+            <w:r>
+              <w:t>Work</w:t>
+            </w:r>
+            <w:proofErr w:type="spellEnd"/>
+            <w:r>
+              <w:t xml:space="preserve"> </w:t>
+            </w:r>
+            <w:proofErr w:type="spellStart"/>
+            <w:r>
+              <w:t>Breakdown</w:t>
+            </w:r>
+            <w:proofErr w:type="spellEnd"/>
+            <w:r>
+              <w:t xml:space="preserve"> </w:t>
+            </w:r>
+            <w:proofErr w:type="spellStart"/>
+            <w:r>
+              <w:t>Structure</w:t>
+            </w:r>
+            <w:proofErr w:type="spellEnd"/>
+            <w:r>
+              <w:t>” con que se identifica a la Estructura de División del Trabajo (EDT) de alto nivel, para estimar el alcance del proyecto.</w:t>
             </w:r>
           </w:p>
         </w:tc>
@@ -3529,7 +3588,7 @@
           <v:shape id="_x0000_i1025" type="#_x0000_t75" style="width:425.15pt;height:217.7pt" o:ole="">
             <v:imagedata r:id="rId11" o:title=""/>
           </v:shape>
-          <o:OLEObject Type="Embed" ProgID="Visio.Drawing.11" ShapeID="_x0000_i1025" DrawAspect="Content" ObjectID="_1493558073" r:id="rId12"/>
+          <o:OLEObject Type="Embed" ProgID="Visio.Drawing.11" ShapeID="_x0000_i1025" DrawAspect="Content" ObjectID="_1494159815" r:id="rId12"/>
         </w:object>
       </w:r>
     </w:p>
@@ -3765,7 +3824,7 @@
           <v:shape id="_x0000_i1026" type="#_x0000_t75" style="width:415.7pt;height:231.45pt" o:ole="">
             <v:imagedata r:id="rId13" o:title=""/>
           </v:shape>
-          <o:OLEObject Type="Embed" ProgID="Visio.Drawing.11" ShapeID="_x0000_i1026" DrawAspect="Content" ObjectID="_1493558074" r:id="rId14"/>
+          <o:OLEObject Type="Embed" ProgID="Visio.Drawing.11" ShapeID="_x0000_i1026" DrawAspect="Content" ObjectID="_1494159816" r:id="rId14"/>
         </w:object>
       </w:r>
       <w:r>
@@ -4138,7 +4197,7 @@
           <v:shape id="_x0000_i1027" type="#_x0000_t75" style="width:379.7pt;height:219.45pt" o:ole="">
             <v:imagedata r:id="rId15" o:title=""/>
           </v:shape>
-          <o:OLEObject Type="Embed" ProgID="Visio.Drawing.11" ShapeID="_x0000_i1027" DrawAspect="Content" ObjectID="_1493558075" r:id="rId16"/>
+          <o:OLEObject Type="Embed" ProgID="Visio.Drawing.11" ShapeID="_x0000_i1027" DrawAspect="Content" ObjectID="_1494159817" r:id="rId16"/>
         </w:object>
       </w:r>
     </w:p>
@@ -4439,12 +4498,14 @@
                 <w:b/>
               </w:rPr>
             </w:pPr>
+            <w:proofErr w:type="spellStart"/>
             <w:r>
               <w:rPr>
                 <w:b/>
               </w:rPr>
               <w:t>Item</w:t>
             </w:r>
+            <w:proofErr w:type="spellEnd"/>
           </w:p>
         </w:tc>
         <w:tc>
@@ -4650,12 +4711,14 @@
                 <w:b/>
               </w:rPr>
             </w:pPr>
+            <w:proofErr w:type="spellStart"/>
             <w:r>
               <w:rPr>
                 <w:b/>
               </w:rPr>
               <w:t>Item</w:t>
             </w:r>
+            <w:proofErr w:type="spellEnd"/>
           </w:p>
         </w:tc>
         <w:tc>
@@ -4807,7 +4870,7 @@
           <v:shape id="_x0000_i1028" type="#_x0000_t75" style="width:288.85pt;height:234pt" o:ole="">
             <v:imagedata r:id="rId17" o:title=""/>
           </v:shape>
-          <o:OLEObject Type="Embed" ProgID="Visio.Drawing.11" ShapeID="_x0000_i1028" DrawAspect="Content" ObjectID="_1493558076" r:id="rId18"/>
+          <o:OLEObject Type="Embed" ProgID="Visio.Drawing.11" ShapeID="_x0000_i1028" DrawAspect="Content" ObjectID="_1494159818" r:id="rId18"/>
         </w:object>
       </w:r>
     </w:p>
@@ -4955,9 +5018,19 @@
       <w:r>
         <w:t xml:space="preserve">Los requerimientos de personal por parte de </w:t>
       </w:r>
-      <w:r>
-        <w:t>Code Labs</w:t>
-      </w:r>
+      <w:proofErr w:type="spellStart"/>
+      <w:r>
+        <w:t>Code</w:t>
+      </w:r>
+      <w:proofErr w:type="spellEnd"/>
+      <w:r>
+        <w:t xml:space="preserve"> </w:t>
+      </w:r>
+      <w:proofErr w:type="spellStart"/>
+      <w:r>
+        <w:t>Labs</w:t>
+      </w:r>
+      <w:proofErr w:type="spellEnd"/>
       <w:r>
         <w:t xml:space="preserve"> para el desarrollo del </w:t>
       </w:r>
@@ -5119,8 +5192,13 @@
               <w:jc w:val="center"/>
             </w:pPr>
             <w:r>
-              <w:t>Christian Benites</w:t>
-            </w:r>
+              <w:t xml:space="preserve">Christian </w:t>
+            </w:r>
+            <w:proofErr w:type="spellStart"/>
+            <w:r>
+              <w:t>Benites</w:t>
+            </w:r>
+            <w:proofErr w:type="spellEnd"/>
           </w:p>
         </w:tc>
         <w:tc>
@@ -5465,8 +5543,13 @@
               <w:jc w:val="center"/>
             </w:pPr>
             <w:r>
-              <w:t>Manuel Saenz</w:t>
-            </w:r>
+              <w:t xml:space="preserve">Manuel </w:t>
+            </w:r>
+            <w:proofErr w:type="spellStart"/>
+            <w:r>
+              <w:t>Saenz</w:t>
+            </w:r>
+            <w:proofErr w:type="spellEnd"/>
           </w:p>
         </w:tc>
         <w:tc>
@@ -5615,12 +5698,14 @@
                 <w:b/>
               </w:rPr>
             </w:pPr>
+            <w:proofErr w:type="spellStart"/>
             <w:r>
               <w:rPr>
                 <w:b/>
               </w:rPr>
               <w:t>Item</w:t>
             </w:r>
+            <w:proofErr w:type="spellEnd"/>
           </w:p>
         </w:tc>
         <w:tc>
@@ -5688,13 +5773,29 @@
           </w:tcPr>
           <w:p>
             <w:r>
-              <w:t>Computadora portátil HP Pavilion DV7,</w:t>
+              <w:t xml:space="preserve">Computadora portátil HP </w:t>
+            </w:r>
+            <w:proofErr w:type="spellStart"/>
+            <w:r>
+              <w:t>Pavilion</w:t>
+            </w:r>
+            <w:proofErr w:type="spellEnd"/>
+            <w:r>
+              <w:t xml:space="preserve"> DV7,</w:t>
             </w:r>
           </w:p>
           <w:p>
             <w:r>
               <w:lastRenderedPageBreak/>
-              <w:t>6GB RAM, HDD 500GB, Windows 7, Procesador Intel Core I5-2330M, pantalla de 17”.</w:t>
+              <w:t xml:space="preserve">6GB RAM, HDD 500GB, Windows 7, Procesador Intel </w:t>
+            </w:r>
+            <w:proofErr w:type="spellStart"/>
+            <w:r>
+              <w:t>Core</w:t>
+            </w:r>
+            <w:proofErr w:type="spellEnd"/>
+            <w:r>
+              <w:t xml:space="preserve"> I5-2330M, pantalla de 17”.</w:t>
             </w:r>
           </w:p>
         </w:tc>
@@ -5863,12 +5964,14 @@
                 <w:b/>
               </w:rPr>
             </w:pPr>
+            <w:proofErr w:type="spellStart"/>
             <w:r>
               <w:rPr>
                 <w:b/>
               </w:rPr>
               <w:t>Item</w:t>
             </w:r>
+            <w:proofErr w:type="spellEnd"/>
           </w:p>
         </w:tc>
         <w:tc>
@@ -5905,12 +6008,28 @@
                 <w:b/>
               </w:rPr>
             </w:pPr>
+            <w:proofErr w:type="spellStart"/>
             <w:r>
               <w:rPr>
                 <w:b/>
               </w:rPr>
-              <w:t>Code Labs</w:t>
-            </w:r>
+              <w:t>Code</w:t>
+            </w:r>
+            <w:proofErr w:type="spellEnd"/>
+            <w:r>
+              <w:rPr>
+                <w:b/>
+              </w:rPr>
+              <w:t xml:space="preserve"> </w:t>
+            </w:r>
+            <w:proofErr w:type="spellStart"/>
+            <w:r>
+              <w:rPr>
+                <w:b/>
+              </w:rPr>
+              <w:t>Labs</w:t>
+            </w:r>
+            <w:proofErr w:type="spellEnd"/>
           </w:p>
         </w:tc>
         <w:tc>
@@ -6255,8 +6374,13 @@
           </w:tcPr>
           <w:p>
             <w:r>
-              <w:t>VCS GitHub</w:t>
-            </w:r>
+              <w:t xml:space="preserve">VCS </w:t>
+            </w:r>
+            <w:proofErr w:type="spellStart"/>
+            <w:r>
+              <w:t>GitHub</w:t>
+            </w:r>
+            <w:proofErr w:type="spellEnd"/>
           </w:p>
         </w:tc>
         <w:tc>
@@ -6515,7 +6639,7 @@
           <v:shape id="_x0000_i1029" type="#_x0000_t75" style="width:325.7pt;height:196.3pt" o:ole="">
             <v:imagedata r:id="rId19" o:title=""/>
           </v:shape>
-          <o:OLEObject Type="Embed" ProgID="Visio.Drawing.11" ShapeID="_x0000_i1029" DrawAspect="Content" ObjectID="_1493558077" r:id="rId20"/>
+          <o:OLEObject Type="Embed" ProgID="Visio.Drawing.11" ShapeID="_x0000_i1029" DrawAspect="Content" ObjectID="_1494159819" r:id="rId20"/>
         </w:object>
       </w:r>
     </w:p>
@@ -7507,7 +7631,15 @@
           </w:tcPr>
           <w:p>
             <w:r>
-              <w:t>En esta fase se planea los módulos que contendrá el sistema, cómo será construida la base de datos.</w:t>
+              <w:t xml:space="preserve">En esta fase se planea los módulos que </w:t>
+            </w:r>
+            <w:proofErr w:type="gramStart"/>
+            <w:r>
+              <w:t>contendrá</w:t>
+            </w:r>
+            <w:proofErr w:type="gramEnd"/>
+            <w:r>
+              <w:t xml:space="preserve"> el sistema, cómo será construida la base de datos.</w:t>
             </w:r>
           </w:p>
         </w:tc>
@@ -8599,7 +8731,7 @@
           <v:shape id="_x0000_i1030" type="#_x0000_t75" style="width:384pt;height:200.55pt" o:ole="">
             <v:imagedata r:id="rId21" o:title=""/>
           </v:shape>
-          <o:OLEObject Type="Embed" ProgID="Visio.Drawing.11" ShapeID="_x0000_i1030" DrawAspect="Content" ObjectID="_1493558078" r:id="rId22"/>
+          <o:OLEObject Type="Embed" ProgID="Visio.Drawing.11" ShapeID="_x0000_i1030" DrawAspect="Content" ObjectID="_1494159820" r:id="rId22"/>
         </w:object>
       </w:r>
     </w:p>
@@ -9612,12 +9744,14 @@
                 <w:b/>
               </w:rPr>
             </w:pPr>
+            <w:proofErr w:type="spellStart"/>
             <w:r>
               <w:rPr>
                 <w:b/>
               </w:rPr>
               <w:t>Item</w:t>
             </w:r>
+            <w:proofErr w:type="spellEnd"/>
           </w:p>
         </w:tc>
         <w:tc>
@@ -10382,9 +10516,19 @@
       <w:r>
         <w:t xml:space="preserve">Se muestra a continuación el organigrama del proyecto por parte de </w:t>
       </w:r>
-      <w:r>
-        <w:t>Code Labs</w:t>
-      </w:r>
+      <w:proofErr w:type="spellStart"/>
+      <w:r>
+        <w:t>Code</w:t>
+      </w:r>
+      <w:proofErr w:type="spellEnd"/>
+      <w:r>
+        <w:t xml:space="preserve"> </w:t>
+      </w:r>
+      <w:proofErr w:type="spellStart"/>
+      <w:r>
+        <w:t>Labs</w:t>
+      </w:r>
+      <w:proofErr w:type="spellEnd"/>
       <w:r>
         <w:t xml:space="preserve">, indicando </w:t>
       </w:r>
@@ -10407,7 +10551,7 @@
           <v:shape id="_x0000_i1031" type="#_x0000_t75" style="width:173.15pt;height:234.85pt" o:ole="">
             <v:imagedata r:id="rId23" o:title=""/>
           </v:shape>
-          <o:OLEObject Type="Embed" ProgID="Visio.Drawing.11" ShapeID="_x0000_i1031" DrawAspect="Content" ObjectID="_1493558079" r:id="rId24"/>
+          <o:OLEObject Type="Embed" ProgID="Visio.Drawing.11" ShapeID="_x0000_i1031" DrawAspect="Content" ObjectID="_1494159821" r:id="rId24"/>
         </w:object>
       </w:r>
     </w:p>
@@ -10459,9 +10603,19 @@
       <w:r>
         <w:t xml:space="preserve"> y </w:t>
       </w:r>
-      <w:r>
-        <w:t>Code Labs</w:t>
-      </w:r>
+      <w:proofErr w:type="spellStart"/>
+      <w:r>
+        <w:t>Code</w:t>
+      </w:r>
+      <w:proofErr w:type="spellEnd"/>
+      <w:r>
+        <w:t xml:space="preserve"> </w:t>
+      </w:r>
+      <w:proofErr w:type="spellStart"/>
+      <w:r>
+        <w:t>Labs</w:t>
+      </w:r>
+      <w:proofErr w:type="spellEnd"/>
       <w:r>
         <w:t xml:space="preserve"> la cual estará </w:t>
       </w:r>
@@ -10524,12 +10678,28 @@
           <w:b/>
         </w:rPr>
       </w:pPr>
-      <w:r>
-        <w:rPr>
-          <w:b/>
-        </w:rPr>
-        <w:t>Code Labs</w:t>
-      </w:r>
+      <w:proofErr w:type="spellStart"/>
+      <w:r>
+        <w:rPr>
+          <w:b/>
+        </w:rPr>
+        <w:t>Code</w:t>
+      </w:r>
+      <w:proofErr w:type="spellEnd"/>
+      <w:r>
+        <w:rPr>
+          <w:b/>
+        </w:rPr>
+        <w:t xml:space="preserve"> </w:t>
+      </w:r>
+      <w:proofErr w:type="spellStart"/>
+      <w:r>
+        <w:rPr>
+          <w:b/>
+        </w:rPr>
+        <w:t>Labs</w:t>
+      </w:r>
+      <w:proofErr w:type="spellEnd"/>
     </w:p>
     <w:p>
       <w:pPr>
@@ -10619,12 +10789,14 @@
                 <w:b/>
               </w:rPr>
             </w:pPr>
+            <w:proofErr w:type="spellStart"/>
             <w:r>
               <w:rPr>
                 <w:b/>
               </w:rPr>
               <w:t>Item</w:t>
             </w:r>
+            <w:proofErr w:type="spellEnd"/>
           </w:p>
         </w:tc>
         <w:tc>
@@ -10766,9 +10938,19 @@
             <w:r>
               <w:t xml:space="preserve">probar documentación técnica presentada por </w:t>
             </w:r>
-            <w:r>
-              <w:t>Code Labs</w:t>
-            </w:r>
+            <w:proofErr w:type="spellStart"/>
+            <w:r>
+              <w:t>Code</w:t>
+            </w:r>
+            <w:proofErr w:type="spellEnd"/>
+            <w:r>
+              <w:t xml:space="preserve"> </w:t>
+            </w:r>
+            <w:proofErr w:type="spellStart"/>
+            <w:r>
+              <w:t>Labs</w:t>
+            </w:r>
+            <w:proofErr w:type="spellEnd"/>
             <w:r>
               <w:t>.</w:t>
             </w:r>
@@ -10961,7 +11143,23 @@
               </w:numPr>
             </w:pPr>
             <w:r>
-              <w:t>Revisar documentación presentada por Code Labs.</w:t>
+              <w:t xml:space="preserve">Revisar documentación presentada por </w:t>
+            </w:r>
+            <w:proofErr w:type="spellStart"/>
+            <w:r>
+              <w:t>Code</w:t>
+            </w:r>
+            <w:proofErr w:type="spellEnd"/>
+            <w:r>
+              <w:t xml:space="preserve"> </w:t>
+            </w:r>
+            <w:proofErr w:type="spellStart"/>
+            <w:r>
+              <w:t>Labs</w:t>
+            </w:r>
+            <w:proofErr w:type="spellEnd"/>
+            <w:r>
+              <w:t>.</w:t>
             </w:r>
           </w:p>
           <w:p>
@@ -10996,8 +11194,13 @@
           </w:tcPr>
           <w:p>
             <w:r>
-              <w:t>Manuel Saenz</w:t>
-            </w:r>
+              <w:t xml:space="preserve">Manuel </w:t>
+            </w:r>
+            <w:proofErr w:type="spellStart"/>
+            <w:r>
+              <w:t>Saenz</w:t>
+            </w:r>
+            <w:proofErr w:type="spellEnd"/>
           </w:p>
         </w:tc>
       </w:tr>
@@ -11015,12 +11218,28 @@
         </w:rPr>
         <w:t xml:space="preserve">8.4. RESPONSABILIDAD DE </w:t>
       </w:r>
-      <w:r>
-        <w:rPr>
-          <w:b/>
-        </w:rPr>
-        <w:t>Code Labs</w:t>
-      </w:r>
+      <w:proofErr w:type="spellStart"/>
+      <w:r>
+        <w:rPr>
+          <w:b/>
+        </w:rPr>
+        <w:t>Code</w:t>
+      </w:r>
+      <w:proofErr w:type="spellEnd"/>
+      <w:r>
+        <w:rPr>
+          <w:b/>
+        </w:rPr>
+        <w:t xml:space="preserve"> </w:t>
+      </w:r>
+      <w:proofErr w:type="spellStart"/>
+      <w:r>
+        <w:rPr>
+          <w:b/>
+        </w:rPr>
+        <w:t>Labs</w:t>
+      </w:r>
+      <w:proofErr w:type="spellEnd"/>
     </w:p>
     <w:tbl>
       <w:tblPr>
@@ -11047,12 +11266,14 @@
                 <w:b/>
               </w:rPr>
             </w:pPr>
+            <w:proofErr w:type="spellStart"/>
             <w:r>
               <w:rPr>
                 <w:b/>
               </w:rPr>
               <w:t>Item</w:t>
             </w:r>
+            <w:proofErr w:type="spellEnd"/>
           </w:p>
         </w:tc>
         <w:tc>
@@ -11241,12 +11462,28 @@
         </w:rPr>
         <w:t xml:space="preserve">ROLES Y FUNCIONES DE </w:t>
       </w:r>
-      <w:r>
-        <w:rPr>
-          <w:b/>
-        </w:rPr>
-        <w:t>Code Labs</w:t>
-      </w:r>
+      <w:proofErr w:type="spellStart"/>
+      <w:r>
+        <w:rPr>
+          <w:b/>
+        </w:rPr>
+        <w:t>Code</w:t>
+      </w:r>
+      <w:proofErr w:type="spellEnd"/>
+      <w:r>
+        <w:rPr>
+          <w:b/>
+        </w:rPr>
+        <w:t xml:space="preserve"> </w:t>
+      </w:r>
+      <w:proofErr w:type="spellStart"/>
+      <w:r>
+        <w:rPr>
+          <w:b/>
+        </w:rPr>
+        <w:t>Labs</w:t>
+      </w:r>
+      <w:proofErr w:type="spellEnd"/>
     </w:p>
     <w:tbl>
       <w:tblPr>
@@ -11339,12 +11576,14 @@
                 <w:b/>
               </w:rPr>
             </w:pPr>
+            <w:proofErr w:type="spellStart"/>
             <w:r>
               <w:rPr>
                 <w:b/>
               </w:rPr>
               <w:t>Particip</w:t>
             </w:r>
+            <w:proofErr w:type="spellEnd"/>
             <w:r>
               <w:rPr>
                 <w:b/>
@@ -11489,8 +11728,13 @@
               <w:jc w:val="center"/>
             </w:pPr>
             <w:r>
-              <w:t>Christian Benites</w:t>
-            </w:r>
+              <w:t xml:space="preserve">Christian </w:t>
+            </w:r>
+            <w:proofErr w:type="spellStart"/>
+            <w:r>
+              <w:t>Benites</w:t>
+            </w:r>
+            <w:proofErr w:type="spellEnd"/>
           </w:p>
         </w:tc>
         <w:tc>
@@ -12045,12 +12289,14 @@
                 <w:b/>
               </w:rPr>
             </w:pPr>
+            <w:proofErr w:type="spellStart"/>
             <w:r>
               <w:rPr>
                 <w:b/>
               </w:rPr>
               <w:t>Item</w:t>
             </w:r>
+            <w:proofErr w:type="spellEnd"/>
           </w:p>
         </w:tc>
         <w:tc>
@@ -12199,8 +12445,13 @@
           </w:tcPr>
           <w:p>
             <w:r>
-              <w:t>Comprometer a las áreas a mantener la communicación</w:t>
-            </w:r>
+              <w:t xml:space="preserve">Comprometer a las áreas a mantener la </w:t>
+            </w:r>
+            <w:proofErr w:type="spellStart"/>
+            <w:r>
+              <w:t>communicación</w:t>
+            </w:r>
+            <w:proofErr w:type="spellEnd"/>
           </w:p>
         </w:tc>
       </w:tr>
@@ -12313,8 +12564,13 @@
             <w:vAlign w:val="center"/>
           </w:tcPr>
           <w:p>
-            <w:r>
-              <w:t>Areas que no intervenían en un principio del proyecto ahora están incluidas</w:t>
+            <w:proofErr w:type="spellStart"/>
+            <w:r>
+              <w:t>Areas</w:t>
+            </w:r>
+            <w:proofErr w:type="spellEnd"/>
+            <w:r>
+              <w:t xml:space="preserve"> que no intervenían en un principio del proyecto ahora están incluidas</w:t>
             </w:r>
           </w:p>
         </w:tc>
@@ -12598,7 +12854,15 @@
               <w:jc w:val="center"/>
             </w:pPr>
             <w:r>
-              <w:t>Líder Usuario (Manuel Saenz)</w:t>
+              <w:t xml:space="preserve">Líder Usuario (Manuel </w:t>
+            </w:r>
+            <w:proofErr w:type="spellStart"/>
+            <w:r>
+              <w:t>Saenz</w:t>
+            </w:r>
+            <w:proofErr w:type="spellEnd"/>
+            <w:r>
+              <w:t>)</w:t>
             </w:r>
           </w:p>
         </w:tc>
@@ -12617,7 +12881,23 @@
               <w:jc w:val="center"/>
             </w:pPr>
             <w:r>
-              <w:t>El Equipo (Code Labs)</w:t>
+              <w:t>El Equipo (</w:t>
+            </w:r>
+            <w:proofErr w:type="spellStart"/>
+            <w:r>
+              <w:t>Code</w:t>
+            </w:r>
+            <w:proofErr w:type="spellEnd"/>
+            <w:r>
+              <w:t xml:space="preserve"> </w:t>
+            </w:r>
+            <w:proofErr w:type="spellStart"/>
+            <w:r>
+              <w:t>Labs</w:t>
+            </w:r>
+            <w:proofErr w:type="spellEnd"/>
+            <w:r>
+              <w:t>)</w:t>
             </w:r>
           </w:p>
         </w:tc>
@@ -12787,24 +13067,77 @@
             <w:vAlign w:val="center"/>
           </w:tcPr>
           <w:p>
-            <w:r>
-              <w:t>Christian Benites</w:t>
-            </w:r>
-          </w:p>
-          <w:p>
-            <w:r>
-              <w:t>Elvin García</w:t>
-            </w:r>
-          </w:p>
-          <w:p>
-            <w:r>
-              <w:t>Kevin Laureano</w:t>
-            </w:r>
-          </w:p>
-          <w:p>
-            <w:r>
-              <w:t>Jack Pinao</w:t>
-            </w:r>
+            <w:pPr>
+              <w:rPr>
+                <w:lang w:val="en-US"/>
+              </w:rPr>
+            </w:pPr>
+            <w:r>
+              <w:rPr>
+                <w:lang w:val="en-US"/>
+              </w:rPr>
+              <w:t xml:space="preserve">Christian </w:t>
+            </w:r>
+            <w:proofErr w:type="spellStart"/>
+            <w:r>
+              <w:rPr>
+                <w:lang w:val="en-US"/>
+              </w:rPr>
+              <w:t>Benites</w:t>
+            </w:r>
+            <w:proofErr w:type="spellEnd"/>
+          </w:p>
+          <w:p>
+            <w:pPr>
+              <w:rPr>
+                <w:lang w:val="en-US"/>
+              </w:rPr>
+            </w:pPr>
+            <w:r>
+              <w:rPr>
+                <w:lang w:val="en-US"/>
+              </w:rPr>
+              <w:t xml:space="preserve">Elvin </w:t>
+            </w:r>
+            <w:proofErr w:type="spellStart"/>
+            <w:r>
+              <w:rPr>
+                <w:lang w:val="en-US"/>
+              </w:rPr>
+              <w:t>García</w:t>
+            </w:r>
+            <w:proofErr w:type="spellEnd"/>
+          </w:p>
+          <w:p>
+            <w:pPr>
+              <w:rPr>
+                <w:lang w:val="en-US"/>
+              </w:rPr>
+            </w:pPr>
+            <w:r>
+              <w:rPr>
+                <w:lang w:val="en-US"/>
+              </w:rPr>
+              <w:t xml:space="preserve">Kevin </w:t>
+            </w:r>
+            <w:proofErr w:type="spellStart"/>
+            <w:r>
+              <w:rPr>
+                <w:lang w:val="en-US"/>
+              </w:rPr>
+              <w:t>Laureano</w:t>
+            </w:r>
+            <w:proofErr w:type="spellEnd"/>
+          </w:p>
+          <w:p>
+            <w:r>
+              <w:t xml:space="preserve">Jack </w:t>
+            </w:r>
+            <w:proofErr w:type="spellStart"/>
+            <w:r>
+              <w:t>Pinao</w:t>
+            </w:r>
+            <w:proofErr w:type="spellEnd"/>
           </w:p>
         </w:tc>
         <w:tc>
@@ -12854,19 +13187,75 @@
             <w:vAlign w:val="center"/>
           </w:tcPr>
           <w:p>
-            <w:r>
-              <w:t>Christian Benites</w:t>
-            </w:r>
-          </w:p>
-          <w:p>
-            <w:r>
-              <w:t>Elvis García</w:t>
-            </w:r>
-          </w:p>
-          <w:p>
-            <w:r>
-              <w:t>Kavin Laureano</w:t>
-            </w:r>
+            <w:pPr>
+              <w:rPr>
+                <w:lang w:val="en-US"/>
+              </w:rPr>
+            </w:pPr>
+            <w:r>
+              <w:rPr>
+                <w:lang w:val="en-US"/>
+              </w:rPr>
+              <w:t xml:space="preserve">Christian </w:t>
+            </w:r>
+            <w:proofErr w:type="spellStart"/>
+            <w:r>
+              <w:rPr>
+                <w:lang w:val="en-US"/>
+              </w:rPr>
+              <w:t>Benites</w:t>
+            </w:r>
+            <w:proofErr w:type="spellEnd"/>
+          </w:p>
+          <w:p>
+            <w:pPr>
+              <w:rPr>
+                <w:lang w:val="en-US"/>
+              </w:rPr>
+            </w:pPr>
+            <w:r>
+              <w:rPr>
+                <w:lang w:val="en-US"/>
+              </w:rPr>
+              <w:t xml:space="preserve">Elvis </w:t>
+            </w:r>
+            <w:proofErr w:type="spellStart"/>
+            <w:r>
+              <w:rPr>
+                <w:lang w:val="en-US"/>
+              </w:rPr>
+              <w:t>García</w:t>
+            </w:r>
+            <w:proofErr w:type="spellEnd"/>
+          </w:p>
+          <w:p>
+            <w:pPr>
+              <w:rPr>
+                <w:lang w:val="en-US"/>
+              </w:rPr>
+            </w:pPr>
+            <w:proofErr w:type="spellStart"/>
+            <w:r>
+              <w:rPr>
+                <w:lang w:val="en-US"/>
+              </w:rPr>
+              <w:t>Kavin</w:t>
+            </w:r>
+            <w:proofErr w:type="spellEnd"/>
+            <w:r>
+              <w:rPr>
+                <w:lang w:val="en-US"/>
+              </w:rPr>
+              <w:t xml:space="preserve"> </w:t>
+            </w:r>
+            <w:proofErr w:type="spellStart"/>
+            <w:r>
+              <w:rPr>
+                <w:lang w:val="en-US"/>
+              </w:rPr>
+              <w:t>Laureano</w:t>
+            </w:r>
+            <w:proofErr w:type="spellEnd"/>
           </w:p>
           <w:p>
             <w:r>
@@ -12875,8 +13264,13 @@
           </w:p>
           <w:p>
             <w:r>
-              <w:t>Manuel Sanez</w:t>
-            </w:r>
+              <w:t xml:space="preserve">Manuel </w:t>
+            </w:r>
+            <w:proofErr w:type="spellStart"/>
+            <w:r>
+              <w:t>Sanez</w:t>
+            </w:r>
+            <w:proofErr w:type="spellEnd"/>
           </w:p>
         </w:tc>
         <w:tc>
@@ -13038,8 +13432,13 @@
           </w:tcPr>
           <w:p>
             <w:r>
-              <w:t>Christian Benites</w:t>
-            </w:r>
+              <w:t xml:space="preserve">Christian </w:t>
+            </w:r>
+            <w:proofErr w:type="spellStart"/>
+            <w:r>
+              <w:t>Benites</w:t>
+            </w:r>
+            <w:proofErr w:type="spellEnd"/>
           </w:p>
         </w:tc>
         <w:tc>
@@ -13098,8 +13497,13 @@
           </w:tcPr>
           <w:p>
             <w:r>
-              <w:t>Christian Benites</w:t>
-            </w:r>
+              <w:t xml:space="preserve">Christian </w:t>
+            </w:r>
+            <w:proofErr w:type="spellStart"/>
+            <w:r>
+              <w:t>Benites</w:t>
+            </w:r>
+            <w:proofErr w:type="spellEnd"/>
           </w:p>
         </w:tc>
         <w:tc>
@@ -13144,9 +13548,11 @@
             <w:pPr>
               <w:jc w:val="center"/>
             </w:pPr>
+            <w:proofErr w:type="spellStart"/>
             <w:r>
               <w:t>Unico</w:t>
             </w:r>
+            <w:proofErr w:type="spellEnd"/>
           </w:p>
         </w:tc>
       </w:tr>
@@ -13158,8 +13564,13 @@
           </w:tcPr>
           <w:p>
             <w:r>
-              <w:t>Christian Benites</w:t>
-            </w:r>
+              <w:t xml:space="preserve">Christian </w:t>
+            </w:r>
+            <w:proofErr w:type="spellStart"/>
+            <w:r>
+              <w:t>Benites</w:t>
+            </w:r>
+            <w:proofErr w:type="spellEnd"/>
           </w:p>
         </w:tc>
         <w:tc>
@@ -13566,7 +13977,23 @@
           </w:tcPr>
           <w:p>
             <w:r>
-              <w:t>Líder Proyecto (Code Labs)</w:t>
+              <w:t>Líder Proyecto (</w:t>
+            </w:r>
+            <w:proofErr w:type="spellStart"/>
+            <w:r>
+              <w:t>Code</w:t>
+            </w:r>
+            <w:proofErr w:type="spellEnd"/>
+            <w:r>
+              <w:t xml:space="preserve"> </w:t>
+            </w:r>
+            <w:proofErr w:type="spellStart"/>
+            <w:r>
+              <w:t>Labs</w:t>
+            </w:r>
+            <w:proofErr w:type="spellEnd"/>
+            <w:r>
+              <w:t>)</w:t>
             </w:r>
           </w:p>
         </w:tc>
@@ -13701,7 +14128,23 @@
           </w:p>
           <w:p>
             <w:r>
-              <w:t>(Code Labs)</w:t>
+              <w:t>(</w:t>
+            </w:r>
+            <w:proofErr w:type="spellStart"/>
+            <w:r>
+              <w:t>Code</w:t>
+            </w:r>
+            <w:proofErr w:type="spellEnd"/>
+            <w:r>
+              <w:t xml:space="preserve"> </w:t>
+            </w:r>
+            <w:proofErr w:type="spellStart"/>
+            <w:r>
+              <w:t>Labs</w:t>
+            </w:r>
+            <w:proofErr w:type="spellEnd"/>
+            <w:r>
+              <w:t>)</w:t>
             </w:r>
           </w:p>
         </w:tc>
@@ -14146,7 +14589,23 @@
           </w:tcPr>
           <w:p>
             <w:r>
-              <w:t>Líder Proyecto (Code Labs)</w:t>
+              <w:t>Líder Proyecto (</w:t>
+            </w:r>
+            <w:proofErr w:type="spellStart"/>
+            <w:r>
+              <w:t>Code</w:t>
+            </w:r>
+            <w:proofErr w:type="spellEnd"/>
+            <w:r>
+              <w:t xml:space="preserve"> </w:t>
+            </w:r>
+            <w:proofErr w:type="spellStart"/>
+            <w:r>
+              <w:t>Labs</w:t>
+            </w:r>
+            <w:proofErr w:type="spellEnd"/>
+            <w:r>
+              <w:t>)</w:t>
             </w:r>
           </w:p>
         </w:tc>
@@ -14249,7 +14708,23 @@
           </w:p>
           <w:p>
             <w:r>
-              <w:t>(Code Labs)</w:t>
+              <w:t>(</w:t>
+            </w:r>
+            <w:proofErr w:type="spellStart"/>
+            <w:r>
+              <w:t>Code</w:t>
+            </w:r>
+            <w:proofErr w:type="spellEnd"/>
+            <w:r>
+              <w:t xml:space="preserve"> </w:t>
+            </w:r>
+            <w:proofErr w:type="spellStart"/>
+            <w:r>
+              <w:t>Labs</w:t>
+            </w:r>
+            <w:proofErr w:type="spellEnd"/>
+            <w:r>
+              <w:t>)</w:t>
             </w:r>
           </w:p>
         </w:tc>
@@ -14358,7 +14833,23 @@
           </w:tcPr>
           <w:p>
             <w:r>
-              <w:t>Analista Programador (Code Labs)</w:t>
+              <w:t>Analista Programador (</w:t>
+            </w:r>
+            <w:proofErr w:type="spellStart"/>
+            <w:r>
+              <w:t>Code</w:t>
+            </w:r>
+            <w:proofErr w:type="spellEnd"/>
+            <w:r>
+              <w:t xml:space="preserve"> </w:t>
+            </w:r>
+            <w:proofErr w:type="spellStart"/>
+            <w:r>
+              <w:t>Labs</w:t>
+            </w:r>
+            <w:proofErr w:type="spellEnd"/>
+            <w:r>
+              <w:t>)</w:t>
             </w:r>
           </w:p>
         </w:tc>
@@ -14433,7 +14924,23 @@
           </w:tcPr>
           <w:p>
             <w:r>
-              <w:t>Analista de Base de Datos (Code Labs)</w:t>
+              <w:t>Analista de Base de Datos (</w:t>
+            </w:r>
+            <w:proofErr w:type="spellStart"/>
+            <w:r>
+              <w:t>Code</w:t>
+            </w:r>
+            <w:proofErr w:type="spellEnd"/>
+            <w:r>
+              <w:t xml:space="preserve"> </w:t>
+            </w:r>
+            <w:proofErr w:type="spellStart"/>
+            <w:r>
+              <w:t>Labs</w:t>
+            </w:r>
+            <w:proofErr w:type="spellEnd"/>
+            <w:r>
+              <w:t>)</w:t>
             </w:r>
           </w:p>
         </w:tc>
@@ -14637,7 +15144,31 @@
     </w:p>
     <w:p>
       <w:r>
-        <w:t>El proveedor Code Labs tendrá la documentación almacenada en el repositorio de GitHub.</w:t>
+        <w:t xml:space="preserve">El proveedor </w:t>
+      </w:r>
+      <w:proofErr w:type="spellStart"/>
+      <w:r>
+        <w:t>Code</w:t>
+      </w:r>
+      <w:proofErr w:type="spellEnd"/>
+      <w:r>
+        <w:t xml:space="preserve"> </w:t>
+      </w:r>
+      <w:proofErr w:type="spellStart"/>
+      <w:r>
+        <w:t>Labs</w:t>
+      </w:r>
+      <w:proofErr w:type="spellEnd"/>
+      <w:r>
+        <w:t xml:space="preserve"> tendrá la documentación almacenada en el repositorio de </w:t>
+      </w:r>
+      <w:proofErr w:type="spellStart"/>
+      <w:r>
+        <w:t>GitHub</w:t>
+      </w:r>
+      <w:proofErr w:type="spellEnd"/>
+      <w:r>
+        <w:t>.</w:t>
       </w:r>
     </w:p>
     <w:p/>
@@ -14667,13 +15198,6 @@
           <w:b/>
         </w:rPr>
       </w:pPr>
-    </w:p>
-    <w:p>
-      <w:pPr>
-        <w:rPr>
-          <w:b/>
-        </w:rPr>
-      </w:pPr>
       <w:r>
         <w:rPr>
           <w:b/>
@@ -14681,38 +15205,390 @@
         <w:t>10.4.1. NOMENCLATURA</w:t>
       </w:r>
     </w:p>
-    <w:p>
-      <w:pPr>
-        <w:rPr>
-          <w:b/>
-        </w:rPr>
-      </w:pPr>
-    </w:p>
-    <w:p>
-      <w:pPr>
-        <w:rPr>
-          <w:b/>
-        </w:rPr>
-      </w:pPr>
-    </w:p>
-    <w:p>
-      <w:pPr>
-        <w:rPr>
-          <w:b/>
-        </w:rPr>
-      </w:pPr>
-    </w:p>
-    <w:p>
-      <w:pPr>
-        <w:rPr>
-          <w:b/>
-        </w:rPr>
-      </w:pPr>
-      <w:r>
-        <w:rPr>
-          <w:b/>
-        </w:rPr>
-        <w:lastRenderedPageBreak/>
+    <w:tbl>
+      <w:tblPr>
+        <w:tblStyle w:val="Tablaconcuadrcula"/>
+        <w:tblW w:w="8505" w:type="dxa"/>
+        <w:tblInd w:w="108" w:type="dxa"/>
+        <w:tblLook w:val="04A0" w:firstRow="1" w:lastRow="0" w:firstColumn="1" w:lastColumn="0" w:noHBand="0" w:noVBand="1"/>
+      </w:tblPr>
+      <w:tblGrid>
+        <w:gridCol w:w="3261"/>
+        <w:gridCol w:w="2268"/>
+        <w:gridCol w:w="2976"/>
+      </w:tblGrid>
+      <w:tr>
+        <w:tc>
+          <w:tcPr>
+            <w:tcW w:w="3261" w:type="dxa"/>
+            <w:shd w:val="clear" w:color="auto" w:fill="8DB3E2" w:themeFill="text2" w:themeFillTint="66"/>
+            <w:vAlign w:val="center"/>
+          </w:tcPr>
+          <w:p>
+            <w:pPr>
+              <w:jc w:val="center"/>
+              <w:rPr>
+                <w:b/>
+              </w:rPr>
+            </w:pPr>
+            <w:r>
+              <w:rPr>
+                <w:b/>
+              </w:rPr>
+              <w:t>Documento</w:t>
+            </w:r>
+          </w:p>
+        </w:tc>
+        <w:tc>
+          <w:tcPr>
+            <w:tcW w:w="2268" w:type="dxa"/>
+            <w:shd w:val="clear" w:color="auto" w:fill="8DB3E2" w:themeFill="text2" w:themeFillTint="66"/>
+            <w:vAlign w:val="center"/>
+          </w:tcPr>
+          <w:p>
+            <w:pPr>
+              <w:jc w:val="center"/>
+              <w:rPr>
+                <w:b/>
+              </w:rPr>
+            </w:pPr>
+            <w:r>
+              <w:rPr>
+                <w:b/>
+              </w:rPr>
+              <w:t>Nomenclatura</w:t>
+            </w:r>
+          </w:p>
+        </w:tc>
+        <w:tc>
+          <w:tcPr>
+            <w:tcW w:w="2976" w:type="dxa"/>
+            <w:shd w:val="clear" w:color="auto" w:fill="8DB3E2" w:themeFill="text2" w:themeFillTint="66"/>
+            <w:vAlign w:val="center"/>
+          </w:tcPr>
+          <w:p>
+            <w:pPr>
+              <w:jc w:val="center"/>
+              <w:rPr>
+                <w:b/>
+              </w:rPr>
+            </w:pPr>
+            <w:r>
+              <w:rPr>
+                <w:b/>
+              </w:rPr>
+              <w:t>Ejemplo</w:t>
+            </w:r>
+          </w:p>
+        </w:tc>
+      </w:tr>
+      <w:tr>
+        <w:tc>
+          <w:tcPr>
+            <w:tcW w:w="3261" w:type="dxa"/>
+            <w:vAlign w:val="center"/>
+          </w:tcPr>
+          <w:p>
+            <w:pPr>
+              <w:jc w:val="center"/>
+            </w:pPr>
+            <w:r>
+              <w:t>Plan de Proyecto</w:t>
+            </w:r>
+          </w:p>
+        </w:tc>
+        <w:tc>
+          <w:tcPr>
+            <w:tcW w:w="2268" w:type="dxa"/>
+            <w:vAlign w:val="center"/>
+          </w:tcPr>
+          <w:p>
+            <w:pPr>
+              <w:jc w:val="center"/>
+            </w:pPr>
+            <w:r>
+              <w:t>PPRO</w:t>
+            </w:r>
+          </w:p>
+        </w:tc>
+        <w:tc>
+          <w:tcPr>
+            <w:tcW w:w="2976" w:type="dxa"/>
+            <w:vAlign w:val="center"/>
+          </w:tcPr>
+          <w:p>
+            <w:pPr>
+              <w:jc w:val="center"/>
+            </w:pPr>
+            <w:r>
+              <w:t>PPRO_#_2015</w:t>
+            </w:r>
+          </w:p>
+        </w:tc>
+      </w:tr>
+      <w:tr>
+        <w:tc>
+          <w:tcPr>
+            <w:tcW w:w="3261" w:type="dxa"/>
+            <w:vAlign w:val="center"/>
+          </w:tcPr>
+          <w:p>
+            <w:pPr>
+              <w:jc w:val="center"/>
+            </w:pPr>
+            <w:r>
+              <w:t>Cronograma de Proyecto</w:t>
+            </w:r>
+          </w:p>
+        </w:tc>
+        <w:tc>
+          <w:tcPr>
+            <w:tcW w:w="2268" w:type="dxa"/>
+            <w:vAlign w:val="center"/>
+          </w:tcPr>
+          <w:p>
+            <w:pPr>
+              <w:jc w:val="center"/>
+            </w:pPr>
+            <w:r>
+              <w:t>CPRO</w:t>
+            </w:r>
+          </w:p>
+        </w:tc>
+        <w:tc>
+          <w:tcPr>
+            <w:tcW w:w="2976" w:type="dxa"/>
+            <w:vAlign w:val="center"/>
+          </w:tcPr>
+          <w:p>
+            <w:pPr>
+              <w:jc w:val="center"/>
+            </w:pPr>
+            <w:r>
+              <w:t>CPRO_#_2015</w:t>
+            </w:r>
+          </w:p>
+        </w:tc>
+      </w:tr>
+      <w:tr>
+        <w:tc>
+          <w:tcPr>
+            <w:tcW w:w="3261" w:type="dxa"/>
+            <w:vAlign w:val="center"/>
+          </w:tcPr>
+          <w:p>
+            <w:pPr>
+              <w:jc w:val="center"/>
+            </w:pPr>
+            <w:r>
+              <w:t>Proceso de Gestión de Proyectos</w:t>
+            </w:r>
+          </w:p>
+        </w:tc>
+        <w:tc>
+          <w:tcPr>
+            <w:tcW w:w="2268" w:type="dxa"/>
+            <w:vAlign w:val="center"/>
+          </w:tcPr>
+          <w:p>
+            <w:pPr>
+              <w:jc w:val="center"/>
+            </w:pPr>
+            <w:r>
+              <w:t>PGPRO</w:t>
+            </w:r>
+          </w:p>
+        </w:tc>
+        <w:tc>
+          <w:tcPr>
+            <w:tcW w:w="2976" w:type="dxa"/>
+            <w:vAlign w:val="center"/>
+          </w:tcPr>
+          <w:p>
+            <w:pPr>
+              <w:jc w:val="center"/>
+            </w:pPr>
+            <w:r>
+              <w:t>PGPRO_#_2015</w:t>
+            </w:r>
+          </w:p>
+        </w:tc>
+      </w:tr>
+      <w:tr>
+        <w:tc>
+          <w:tcPr>
+            <w:tcW w:w="3261" w:type="dxa"/>
+            <w:vAlign w:val="center"/>
+          </w:tcPr>
+          <w:p>
+            <w:pPr>
+              <w:jc w:val="center"/>
+            </w:pPr>
+            <w:r>
+              <w:t xml:space="preserve">Acta </w:t>
+            </w:r>
+            <w:r>
+              <w:t>d</w:t>
+            </w:r>
+            <w:r>
+              <w:t>e Reunión Seguimiento</w:t>
+            </w:r>
+          </w:p>
+        </w:tc>
+        <w:tc>
+          <w:tcPr>
+            <w:tcW w:w="2268" w:type="dxa"/>
+            <w:vAlign w:val="center"/>
+          </w:tcPr>
+          <w:p>
+            <w:pPr>
+              <w:jc w:val="center"/>
+            </w:pPr>
+            <w:r>
+              <w:t>AR</w:t>
+            </w:r>
+            <w:r>
+              <w:t>S</w:t>
+            </w:r>
+          </w:p>
+        </w:tc>
+        <w:tc>
+          <w:tcPr>
+            <w:tcW w:w="2976" w:type="dxa"/>
+            <w:vAlign w:val="center"/>
+          </w:tcPr>
+          <w:p>
+            <w:pPr>
+              <w:jc w:val="center"/>
+            </w:pPr>
+            <w:r>
+              <w:t>ARS_#_2015</w:t>
+            </w:r>
+          </w:p>
+        </w:tc>
+      </w:tr>
+      <w:tr>
+        <w:tc>
+          <w:tcPr>
+            <w:tcW w:w="3261" w:type="dxa"/>
+            <w:vAlign w:val="center"/>
+          </w:tcPr>
+          <w:p>
+            <w:pPr>
+              <w:jc w:val="center"/>
+            </w:pPr>
+            <w:r>
+              <w:t>Registro de Riesgos</w:t>
+            </w:r>
+          </w:p>
+        </w:tc>
+        <w:tc>
+          <w:tcPr>
+            <w:tcW w:w="2268" w:type="dxa"/>
+            <w:vAlign w:val="center"/>
+          </w:tcPr>
+          <w:p>
+            <w:pPr>
+              <w:jc w:val="center"/>
+            </w:pPr>
+            <w:r>
+              <w:t>REGR</w:t>
+            </w:r>
+          </w:p>
+        </w:tc>
+        <w:tc>
+          <w:tcPr>
+            <w:tcW w:w="2976" w:type="dxa"/>
+            <w:vAlign w:val="center"/>
+          </w:tcPr>
+          <w:p>
+            <w:pPr>
+              <w:jc w:val="center"/>
+            </w:pPr>
+            <w:r>
+              <w:t>REGR_#_2015</w:t>
+            </w:r>
+          </w:p>
+        </w:tc>
+      </w:tr>
+      <w:tr>
+        <w:tc>
+          <w:tcPr>
+            <w:tcW w:w="3261" w:type="dxa"/>
+            <w:vAlign w:val="center"/>
+          </w:tcPr>
+          <w:p>
+            <w:pPr>
+              <w:jc w:val="center"/>
+            </w:pPr>
+            <w:r>
+              <w:t>Informe Avance Semanal</w:t>
+            </w:r>
+          </w:p>
+        </w:tc>
+        <w:tc>
+          <w:tcPr>
+            <w:tcW w:w="2268" w:type="dxa"/>
+            <w:vAlign w:val="center"/>
+          </w:tcPr>
+          <w:p>
+            <w:pPr>
+              <w:jc w:val="center"/>
+            </w:pPr>
+            <w:r>
+              <w:t>IAS</w:t>
+            </w:r>
+          </w:p>
+        </w:tc>
+        <w:tc>
+          <w:tcPr>
+            <w:tcW w:w="2976" w:type="dxa"/>
+            <w:vAlign w:val="center"/>
+          </w:tcPr>
+          <w:p>
+            <w:pPr>
+              <w:jc w:val="center"/>
+            </w:pPr>
+            <w:r>
+              <w:t>IAS_#_2015</w:t>
+            </w:r>
+            <w:bookmarkStart w:id="0" w:name="_GoBack"/>
+            <w:bookmarkEnd w:id="0"/>
+          </w:p>
+        </w:tc>
+      </w:tr>
+    </w:tbl>
+    <w:p>
+      <w:pPr>
+        <w:rPr>
+          <w:b/>
+        </w:rPr>
+      </w:pPr>
+    </w:p>
+    <w:p>
+      <w:pPr>
+        <w:rPr>
+          <w:b/>
+        </w:rPr>
+      </w:pPr>
+    </w:p>
+    <w:p>
+      <w:pPr>
+        <w:rPr>
+          <w:b/>
+        </w:rPr>
+      </w:pPr>
+    </w:p>
+    <w:p>
+      <w:pPr>
+        <w:rPr>
+          <w:b/>
+        </w:rPr>
+      </w:pPr>
+      <w:r>
+        <w:rPr>
+          <w:b/>
+        </w:rPr>
         <w:t>10.4.2. VERSIONAMIENTO</w:t>
       </w:r>
     </w:p>
@@ -14746,20 +15622,283 @@
       <w:pPr>
         <w:rPr>
           <w:rStyle w:val="Hipervnculo"/>
-        </w:rPr>
-      </w:pPr>
-      <w:r>
-        <w:t xml:space="preserve">GitHub: </w:t>
+          <w:lang w:val="en-US"/>
+        </w:rPr>
+      </w:pPr>
+      <w:proofErr w:type="spellStart"/>
+      <w:r>
+        <w:rPr>
+          <w:lang w:val="en-US"/>
+        </w:rPr>
+        <w:t>GitHub</w:t>
+      </w:r>
+      <w:proofErr w:type="spellEnd"/>
+      <w:r>
+        <w:rPr>
+          <w:lang w:val="en-US"/>
+        </w:rPr>
+        <w:t xml:space="preserve">: </w:t>
       </w:r>
       <w:hyperlink r:id="rId26" w:history="1">
         <w:r>
           <w:rPr>
             <w:rStyle w:val="Hipervnculo"/>
+            <w:lang w:val="en-US"/>
           </w:rPr>
-          <w:t>https://github.com/jcbv/WilsonStore</w:t>
+          <w:t>https://github.com/cjbensan/sistema-factura</w:t>
+        </w:r>
+        <w:r>
+          <w:rPr>
+            <w:rStyle w:val="Hipervnculo"/>
+            <w:lang w:val="en-US"/>
+          </w:rPr>
+          <w:t>c</w:t>
+        </w:r>
+        <w:r>
+          <w:rPr>
+            <w:rStyle w:val="Hipervnculo"/>
+            <w:lang w:val="en-US"/>
+          </w:rPr>
+          <w:t>ion-inve</w:t>
+        </w:r>
+        <w:r>
+          <w:rPr>
+            <w:rStyle w:val="Hipervnculo"/>
+            <w:lang w:val="en-US"/>
+          </w:rPr>
+          <w:t>n</w:t>
+        </w:r>
+        <w:r>
+          <w:rPr>
+            <w:rStyle w:val="Hipervnculo"/>
+            <w:lang w:val="en-US"/>
+          </w:rPr>
+          <w:t>tario</w:t>
         </w:r>
       </w:hyperlink>
     </w:p>
+    <w:p>
+      <w:pPr>
+        <w:rPr>
+          <w:rStyle w:val="Hipervnculo"/>
+          <w:lang w:val="en-US"/>
+        </w:rPr>
+      </w:pPr>
+    </w:p>
+    <w:p>
+      <w:pPr>
+        <w:rPr>
+          <w:color w:val="0000FF" w:themeColor="hyperlink"/>
+          <w:u w:val="single"/>
+          <w:lang w:val="en-US"/>
+        </w:rPr>
+      </w:pPr>
+      <w:r>
+        <w:rPr>
+          <w:b/>
+        </w:rPr>
+        <w:t>10.5. GESTION DE CAMBIOS EN LOS REQUERIMIENTOS</w:t>
+      </w:r>
+    </w:p>
+    <w:p>
+      <w:pPr>
+        <w:jc w:val="both"/>
+      </w:pPr>
+      <w:r>
+        <w:t>Como se mencionó en el punto 8.2., el cliente tiene la responsabilidad de informar sobre los cambios repentinos en los procesos de negocio de la empresa o cambios en los requerimientos (agregar o quitar). Una vez validada la documentación correspondiente a los cambios, se procederá a incorporarlos al proyecto.</w:t>
+      </w:r>
+    </w:p>
+    <w:p>
+      <w:pPr>
+        <w:jc w:val="both"/>
+      </w:pPr>
+    </w:p>
+    <w:p>
+      <w:pPr>
+        <w:rPr>
+          <w:b/>
+        </w:rPr>
+      </w:pPr>
+      <w:r>
+        <w:rPr>
+          <w:b/>
+        </w:rPr>
+        <w:t>10.6. GESTION DE LA CALIDAD DEL PRODUCTO</w:t>
+      </w:r>
+    </w:p>
+    <w:p>
+      <w:pPr>
+        <w:jc w:val="both"/>
+      </w:pPr>
+      <w:r>
+        <w:t xml:space="preserve">Como parte del aseguramiento de la calidad en los entregables del presente proyecto se han establecido tareas de revisiones, el cual será revisado por el </w:t>
+      </w:r>
+      <w:r>
+        <w:t>A</w:t>
+      </w:r>
+      <w:r>
+        <w:t xml:space="preserve">nalista de </w:t>
+      </w:r>
+      <w:r>
+        <w:t>C</w:t>
+      </w:r>
+      <w:r>
+        <w:t xml:space="preserve">alidad junto con el </w:t>
+      </w:r>
+      <w:r>
+        <w:t>Líder</w:t>
+      </w:r>
+      <w:r>
+        <w:t xml:space="preserve"> de </w:t>
+      </w:r>
+      <w:r>
+        <w:t>P</w:t>
+      </w:r>
+      <w:r>
+        <w:t>royecto.</w:t>
+      </w:r>
+    </w:p>
+    <w:p>
+      <w:pPr>
+        <w:jc w:val="both"/>
+      </w:pPr>
+    </w:p>
+    <w:p>
+      <w:pPr>
+        <w:rPr>
+          <w:b/>
+        </w:rPr>
+      </w:pPr>
+      <w:r>
+        <w:rPr>
+          <w:b/>
+        </w:rPr>
+        <w:t>10.7. GESTION DEL CRONOGRAMA</w:t>
+      </w:r>
+    </w:p>
+    <w:p>
+      <w:pPr>
+        <w:jc w:val="both"/>
+      </w:pPr>
+      <w:r>
+        <w:t>Como parte de la gestión del cronograma, se ha establecido temporalmente el uso de MS Office Excel. De esta manera, se enviará las actualizaciones al coordinador del proyecto con el respectivo porcentaje de avance.</w:t>
+      </w:r>
+    </w:p>
+    <w:p>
+      <w:pPr>
+        <w:jc w:val="both"/>
+      </w:pPr>
+    </w:p>
+    <w:p>
+      <w:pPr>
+        <w:rPr>
+          <w:b/>
+        </w:rPr>
+      </w:pPr>
+      <w:r>
+        <w:rPr>
+          <w:b/>
+        </w:rPr>
+        <w:t>10.</w:t>
+      </w:r>
+      <w:r>
+        <w:rPr>
+          <w:b/>
+        </w:rPr>
+        <w:t>8</w:t>
+      </w:r>
+      <w:r>
+        <w:rPr>
+          <w:b/>
+        </w:rPr>
+        <w:t>. GESTION DE LA CAPACITACION DEL PERSONAL DEL PROYECTO</w:t>
+      </w:r>
+    </w:p>
+    <w:p>
+      <w:pPr>
+        <w:jc w:val="both"/>
+      </w:pPr>
+      <w:r>
+        <w:lastRenderedPageBreak/>
+        <w:t xml:space="preserve">No se ha previsto una capacitación al personal del proyecto. Las inducciones que se han realizado al personal nuevo han sido las que </w:t>
+      </w:r>
+      <w:proofErr w:type="spellStart"/>
+      <w:r>
+        <w:t>Code</w:t>
+      </w:r>
+      <w:proofErr w:type="spellEnd"/>
+      <w:r>
+        <w:t xml:space="preserve"> </w:t>
+      </w:r>
+      <w:proofErr w:type="spellStart"/>
+      <w:r>
+        <w:t>Labs</w:t>
+      </w:r>
+      <w:proofErr w:type="spellEnd"/>
+      <w:r>
+        <w:t xml:space="preserve"> tiene contempladas como parte de su política de incorporación de personal.</w:t>
+      </w:r>
+    </w:p>
+    <w:p>
+      <w:pPr>
+        <w:jc w:val="both"/>
+      </w:pPr>
+    </w:p>
+    <w:p>
+      <w:pPr>
+        <w:rPr>
+          <w:b/>
+        </w:rPr>
+      </w:pPr>
+      <w:r>
+        <w:rPr>
+          <w:b/>
+        </w:rPr>
+        <w:t>10.9. ACEPTACION DE PRODUCTO</w:t>
+      </w:r>
+    </w:p>
+    <w:p>
+      <w:pPr>
+        <w:rPr>
+          <w:b/>
+        </w:rPr>
+      </w:pPr>
+      <w:r>
+        <w:rPr>
+          <w:b/>
+        </w:rPr>
+        <w:t>10.9.1. CRITERIOS PARA LA ACEPTACION DEL PRODUCTO (PLAN DE PRUEBAS)</w:t>
+      </w:r>
+    </w:p>
+    <w:p>
+      <w:pPr>
+        <w:jc w:val="both"/>
+      </w:pPr>
+      <w:r>
+        <w:t>Se aceptará el producto una vez que los usuarios hayan probado las pruebas funcionales y técnicas que se definan como parte de las pruebas de aceptación del Sistema de Facturación y Control de Inventario.</w:t>
+      </w:r>
+    </w:p>
+    <w:p>
+      <w:pPr>
+        <w:rPr>
+          <w:b/>
+        </w:rPr>
+      </w:pPr>
+      <w:r>
+        <w:rPr>
+          <w:b/>
+        </w:rPr>
+        <w:t>10.9.2. ESTRATEGIA DE PRUEBAS</w:t>
+      </w:r>
+    </w:p>
+    <w:p>
+      <w:pPr>
+        <w:jc w:val="both"/>
+      </w:pPr>
+      <w:r>
+        <w:t>Durante las pruebas internas de los cinco módulos se invitará al usuario a participar de tal forma que se valide en forma temprana la funcionalidad final de la solución, a raíz de lo cual se podrán realizar correcciones para cumplir con el alcance aprobado.</w:t>
+      </w:r>
+    </w:p>
     <w:p/>
     <w:p>
       <w:pPr>
@@ -14771,203 +15910,6 @@
         <w:rPr>
           <w:b/>
         </w:rPr>
-        <w:t>10.5. GESTION DE CAMBIOS EN LOS REQUERIMIENTOS</w:t>
-      </w:r>
-    </w:p>
-    <w:p>
-      <w:pPr>
-        <w:jc w:val="both"/>
-      </w:pPr>
-      <w:r>
-        <w:t>Como se mencionó en el punto 8.2., el cliente tiene la responsabilidad de informar sobre los cambios repentinos en los procesos de negocio de la empresa o cambios en los requerimientos (agregar o quitar). Una vez validada la documentación correspondiente a los cambios, se procederá a incorporarlos al proyecto.</w:t>
-      </w:r>
-    </w:p>
-    <w:p>
-      <w:pPr>
-        <w:jc w:val="both"/>
-      </w:pPr>
-    </w:p>
-    <w:p>
-      <w:pPr>
-        <w:rPr>
-          <w:b/>
-        </w:rPr>
-      </w:pPr>
-      <w:r>
-        <w:rPr>
-          <w:b/>
-        </w:rPr>
-        <w:t>10.6. GESTION DE LA CALIDAD DEL PRODUCTO</w:t>
-      </w:r>
-    </w:p>
-    <w:p>
-      <w:pPr>
-        <w:jc w:val="both"/>
-      </w:pPr>
-      <w:r>
-        <w:t xml:space="preserve">Como parte del aseguramiento de la calidad en los entregables del presente proyecto se han establecido tareas de revisiones, el cual será revisado por el </w:t>
-      </w:r>
-      <w:r>
-        <w:t>A</w:t>
-      </w:r>
-      <w:r>
-        <w:t xml:space="preserve">nalista de </w:t>
-      </w:r>
-      <w:r>
-        <w:t>C</w:t>
-      </w:r>
-      <w:r>
-        <w:t xml:space="preserve">alidad junto con el </w:t>
-      </w:r>
-      <w:r>
-        <w:t>Líder</w:t>
-      </w:r>
-      <w:r>
-        <w:t xml:space="preserve"> de </w:t>
-      </w:r>
-      <w:r>
-        <w:t>P</w:t>
-      </w:r>
-      <w:r>
-        <w:t>royecto.</w:t>
-      </w:r>
-    </w:p>
-    <w:p>
-      <w:pPr>
-        <w:jc w:val="both"/>
-      </w:pPr>
-    </w:p>
-    <w:p>
-      <w:pPr>
-        <w:rPr>
-          <w:b/>
-        </w:rPr>
-      </w:pPr>
-      <w:r>
-        <w:rPr>
-          <w:b/>
-        </w:rPr>
-        <w:t>10.7. GESTION DEL CRONOGRAMA</w:t>
-      </w:r>
-    </w:p>
-    <w:p>
-      <w:pPr>
-        <w:jc w:val="both"/>
-      </w:pPr>
-      <w:r>
-        <w:t>Como parte de la gestión del cronograma, se ha establecido temporalmente el uso de MS Office Excel. De esta manera, se enviará las actualizaciones al coordinador del proyecto con el respectivo porcentaje de avance.</w:t>
-      </w:r>
-    </w:p>
-    <w:p>
-      <w:pPr>
-        <w:jc w:val="both"/>
-      </w:pPr>
-    </w:p>
-    <w:p>
-      <w:pPr>
-        <w:rPr>
-          <w:b/>
-        </w:rPr>
-      </w:pPr>
-      <w:r>
-        <w:rPr>
-          <w:b/>
-        </w:rPr>
-        <w:t>10.</w:t>
-      </w:r>
-      <w:r>
-        <w:rPr>
-          <w:b/>
-        </w:rPr>
-        <w:t>8</w:t>
-      </w:r>
-      <w:r>
-        <w:rPr>
-          <w:b/>
-        </w:rPr>
-        <w:t>. GESTION DE LA CAPACITACION DEL PERSONAL DEL PROYECTO</w:t>
-      </w:r>
-    </w:p>
-    <w:p>
-      <w:pPr>
-        <w:jc w:val="both"/>
-      </w:pPr>
-      <w:r>
-        <w:t>No se ha previsto una capacitación al personal del proyecto. Las inducciones que se han realizado al personal nuevo han sido las que Code Labs tiene contempladas como parte de su política de incorporación de personal.</w:t>
-      </w:r>
-    </w:p>
-    <w:p>
-      <w:pPr>
-        <w:jc w:val="both"/>
-      </w:pPr>
-    </w:p>
-    <w:p>
-      <w:pPr>
-        <w:rPr>
-          <w:b/>
-        </w:rPr>
-      </w:pPr>
-      <w:r>
-        <w:rPr>
-          <w:b/>
-        </w:rPr>
-        <w:t>10.9. ACEPTACION DE PRODUCTO</w:t>
-      </w:r>
-    </w:p>
-    <w:p>
-      <w:pPr>
-        <w:rPr>
-          <w:b/>
-        </w:rPr>
-      </w:pPr>
-      <w:r>
-        <w:rPr>
-          <w:b/>
-        </w:rPr>
-        <w:lastRenderedPageBreak/>
-        <w:t>10.9.1. CRITERIOS PARA LA ACEPTACION DEL PRODUCTO (PLAN DE PRUEBAS)</w:t>
-      </w:r>
-    </w:p>
-    <w:p>
-      <w:pPr>
-        <w:jc w:val="both"/>
-      </w:pPr>
-      <w:r>
-        <w:t>Se aceptará el producto una vez que los usuarios hayan probado las pruebas funcionales y técnicas que se definan como parte de las pruebas de aceptación del Sistema de Facturación y Control de Inventario.</w:t>
-      </w:r>
-    </w:p>
-    <w:p>
-      <w:pPr>
-        <w:rPr>
-          <w:b/>
-        </w:rPr>
-      </w:pPr>
-      <w:r>
-        <w:rPr>
-          <w:b/>
-        </w:rPr>
-        <w:t>10.9.2. ESTRATEGIA DE PRUEBAS</w:t>
-      </w:r>
-    </w:p>
-    <w:p>
-      <w:pPr>
-        <w:jc w:val="both"/>
-      </w:pPr>
-      <w:r>
-        <w:t>Durante las pruebas internas de los cinco módulos se invitará al usuario a participar de tal forma que se valide en forma temprana la funcionalidad final de la solución, a raíz de lo cual se podrán realizar correcciones para cumplir con el alcance aprobado.</w:t>
-      </w:r>
-    </w:p>
-    <w:p/>
-    <w:p>
-      <w:pPr>
-        <w:rPr>
-          <w:b/>
-        </w:rPr>
-      </w:pPr>
-      <w:r>
-        <w:rPr>
-          <w:b/>
-        </w:rPr>
         <w:t>11.</w:t>
       </w:r>
       <w:r>
@@ -15041,7 +15983,15 @@
       </w:r>
       <w:r>
         <w:tab/>
-        <w:t>Oracle Database 11g</w:t>
+        <w:t xml:space="preserve">Oracle </w:t>
+      </w:r>
+      <w:proofErr w:type="spellStart"/>
+      <w:r>
+        <w:t>Database</w:t>
+      </w:r>
+      <w:proofErr w:type="spellEnd"/>
+      <w:r>
+        <w:t xml:space="preserve"> 11g</w:t>
       </w:r>
     </w:p>
     <w:p>
@@ -15063,8 +16013,21 @@
       </w:r>
       <w:r>
         <w:tab/>
-        <w:t>Elipse Luna for Java Developers</w:t>
-      </w:r>
+        <w:t xml:space="preserve">Elipse Luna </w:t>
+      </w:r>
+      <w:proofErr w:type="spellStart"/>
+      <w:r>
+        <w:t>for</w:t>
+      </w:r>
+      <w:proofErr w:type="spellEnd"/>
+      <w:r>
+        <w:t xml:space="preserve"> Java </w:t>
+      </w:r>
+      <w:proofErr w:type="spellStart"/>
+      <w:r>
+        <w:t>Developers</w:t>
+      </w:r>
+      <w:proofErr w:type="spellEnd"/>
     </w:p>
     <w:p/>
     <w:sectPr>
@@ -18986,7 +19949,7 @@
 </file>
 
 <file path=customXml/itemProps2.xml><?xml version="1.0" encoding="utf-8"?>
-<ds:datastoreItem xmlns:ds="http://schemas.openxmlformats.org/officeDocument/2006/customXml" ds:itemID="{6601F0F1-1FA8-4A60-A251-27857076C338}">
+<ds:datastoreItem xmlns:ds="http://schemas.openxmlformats.org/officeDocument/2006/customXml" ds:itemID="{71657344-CE7E-4309-8326-56598E88FD88}">
   <ds:schemaRefs>
     <ds:schemaRef ds:uri="http://schemas.openxmlformats.org/officeDocument/2006/bibliography"/>
   </ds:schemaRefs>

</xml_diff>